<commit_message>
Global update QA, finally
</commit_message>
<xml_diff>
--- a/docs/data.docx
+++ b/docs/data.docx
@@ -4,139 +4,89 @@
   <w:body>
     <w:p>
       <w:pPr>
-        <w:pStyle w:val="a3"/>
-        <w:ind w:firstLine="0"/>
-        <w:jc w:val="center"/>
-        <w:rPr>
-          <w:rFonts w:ascii="Franklin Gothic Book" w:hAnsi="Franklin Gothic Book" w:cstheme="majorHAnsi"/>
-          <w:b/>
-          <w:sz w:val="48"/>
-        </w:rPr>
-      </w:pPr>
-      <w:r>
-        <w:rPr>
-          <w:rFonts w:ascii="Franklin Gothic Book" w:hAnsi="Franklin Gothic Book" w:cstheme="majorHAnsi"/>
-          <w:b/>
-          <w:sz w:val="48"/>
-        </w:rPr>
-        <w:t>Реестр данных о компании ПАО «Транснефть» для хакатона весна-лета 2026</w:t>
-      </w:r>
-    </w:p>
-    <w:p>
-      <w:pPr>
-        <w:jc w:val="center"/>
-        <w:rPr>
-          <w:rFonts w:ascii="Franklin Gothic Book" w:hAnsi="Franklin Gothic Book"/>
-        </w:rPr>
-      </w:pPr>
-      <w:r>
-        <w:rPr>
-          <w:rFonts w:ascii="Franklin Gothic Book" w:hAnsi="Franklin Gothic Book"/>
-        </w:rPr>
-        <w:t xml:space="preserve">С сайта </w:t>
+        <w:pStyle w:val="1"/>
+      </w:pPr>
+      <w:r>
+        <w:t xml:space="preserve">Информация </w:t>
+      </w:r>
+    </w:p>
+    <w:p>
+      <w:pPr>
+        <w:rPr>
+          <w:rFonts w:ascii="Franklin Gothic Book" w:hAnsi="Franklin Gothic Book" w:cstheme="majorHAnsi"/>
+        </w:rPr>
+      </w:pPr>
+      <w:r>
+        <w:rPr>
+          <w:rFonts w:ascii="Franklin Gothic Book" w:hAnsi="Franklin Gothic Book" w:cstheme="majorHAnsi"/>
+        </w:rPr>
+        <w:t>ПАО «Транснефть» осуществляет свою деятельность с даты государственной регистрации — 26.08.1993. ПАО «Транснефть» учреждено в соответствии с постановлением Правительства РФ от 14.08.1993 №810, принятым во исполнение Указа Президента РФ от 17.11.1992 №1403.</w:t>
+      </w:r>
+    </w:p>
+    <w:p>
+      <w:pPr>
+        <w:rPr>
+          <w:rFonts w:ascii="Franklin Gothic Book" w:hAnsi="Franklin Gothic Book" w:cstheme="majorHAnsi"/>
+        </w:rPr>
+      </w:pPr>
+      <w:r>
+        <w:rPr>
+          <w:rFonts w:ascii="Franklin Gothic Book" w:hAnsi="Franklin Gothic Book" w:cstheme="majorHAnsi"/>
+        </w:rPr>
+        <w:t>Уставный капитал Компании сформирован в результате размещения обыкновенных акций, оплаченных Российской Федерацией 100% пакетами акций 17 акционерных обществ, и в результате размещения привилегированных акций на безвозмездной основе среди членов трудового коллектива и приравненных к ним лиц как Компании, так и указанных акционерных обществ.</w:t>
+      </w:r>
+    </w:p>
+    <w:p>
+      <w:pPr>
+        <w:rPr>
+          <w:rFonts w:ascii="Franklin Gothic Book" w:hAnsi="Franklin Gothic Book" w:cstheme="majorHAnsi"/>
+        </w:rPr>
+      </w:pPr>
+      <w:r>
+        <w:rPr>
+          <w:rFonts w:ascii="Franklin Gothic Book" w:hAnsi="Franklin Gothic Book" w:cstheme="majorHAnsi"/>
+        </w:rPr>
+        <w:t>На основании Указа Президента РФ от 13.04.2007 №473 и распоряжения Правительства РФ от 10.05.2007 №585-р в уставный капитал Компании в порядке оплаты государством размещаемых Компанией дополнительных обыкновенных акций в связи с увеличением её уставного капитала внесены находившиеся в федеральной собственности 100% обыкновенных акций АО «</w:t>
       </w:r>
       <w:proofErr w:type="spellStart"/>
       <w:r>
         <w:rPr>
-          <w:rFonts w:ascii="Franklin Gothic Book" w:hAnsi="Franklin Gothic Book"/>
-        </w:rPr>
-        <w:t>транснефть.рф</w:t>
+          <w:rFonts w:ascii="Franklin Gothic Book" w:hAnsi="Franklin Gothic Book" w:cstheme="majorHAnsi"/>
+        </w:rPr>
+        <w:t>Транснефтепродукт</w:t>
       </w:r>
       <w:proofErr w:type="spellEnd"/>
-    </w:p>
-    <w:p>
-      <w:pPr>
-        <w:rPr>
-          <w:rFonts w:ascii="Franklin Gothic Book" w:hAnsi="Franklin Gothic Book" w:cstheme="majorHAnsi"/>
-          <w:sz w:val="24"/>
-        </w:rPr>
-      </w:pPr>
-    </w:p>
-    <w:p>
-      <w:pPr>
-        <w:pStyle w:val="1"/>
-      </w:pPr>
-      <w:r>
-        <w:t xml:space="preserve">Информация </w:t>
-      </w:r>
-    </w:p>
-    <w:p>
-      <w:pPr>
-        <w:rPr>
-          <w:rFonts w:ascii="Franklin Gothic Book" w:hAnsi="Franklin Gothic Book" w:cstheme="majorHAnsi"/>
-        </w:rPr>
-      </w:pPr>
-      <w:r>
-        <w:rPr>
-          <w:rFonts w:ascii="Franklin Gothic Book" w:hAnsi="Franklin Gothic Book" w:cstheme="majorHAnsi"/>
-        </w:rPr>
-        <w:t>ПАО «Транснефть» осуществляет свою деятельность с даты государственной регистрации — 26.08.1993. ПАО «Транснефть» учреждено в соответствии с постановлением Правительства РФ от 14.08.1993 №810, принятым во исполнение Указа Президента РФ от 17.11.1992 №1403.</w:t>
-      </w:r>
-    </w:p>
-    <w:p>
-      <w:pPr>
-        <w:rPr>
-          <w:rFonts w:ascii="Franklin Gothic Book" w:hAnsi="Franklin Gothic Book" w:cstheme="majorHAnsi"/>
-        </w:rPr>
-      </w:pPr>
-      <w:r>
-        <w:rPr>
-          <w:rFonts w:ascii="Franklin Gothic Book" w:hAnsi="Franklin Gothic Book" w:cstheme="majorHAnsi"/>
-        </w:rPr>
-        <w:t>Уставный капитал Компании сформирован в результате размещения обыкновенных акций, оплаченных Российской Федерацией 100% пакетами акций 17 акционерных обществ, и в результате размещения привилегированных акций на безвозмездной основе среди членов трудового коллектива и приравненных к ним лиц как Компании, так и указанных акционерных обществ.</w:t>
-      </w:r>
-    </w:p>
-    <w:p>
-      <w:pPr>
-        <w:rPr>
-          <w:rFonts w:ascii="Franklin Gothic Book" w:hAnsi="Franklin Gothic Book" w:cstheme="majorHAnsi"/>
-        </w:rPr>
-      </w:pPr>
-      <w:r>
-        <w:rPr>
-          <w:rFonts w:ascii="Franklin Gothic Book" w:hAnsi="Franklin Gothic Book" w:cstheme="majorHAnsi"/>
-        </w:rPr>
-        <w:t>На основании Указа Президента РФ от 13.04.2007 №473 и распоряжения Правительства РФ от 10.05.2007 №585-р в уставный капитал Компании в порядке оплаты государством размещаемых Компанией дополнительных обыкновенных акций в связи с увеличением её уставного капитала внесены находившиеся в федеральной собственности 100% обыкновенных акций АО «</w:t>
+      <w:r>
+        <w:rPr>
+          <w:rFonts w:ascii="Franklin Gothic Book" w:hAnsi="Franklin Gothic Book" w:cstheme="majorHAnsi"/>
+        </w:rPr>
+        <w:t>».</w:t>
+      </w:r>
+    </w:p>
+    <w:p>
+      <w:pPr>
+        <w:rPr>
+          <w:rFonts w:ascii="Franklin Gothic Book" w:hAnsi="Franklin Gothic Book" w:cstheme="majorHAnsi"/>
+        </w:rPr>
+      </w:pPr>
+      <w:r>
+        <w:rPr>
+          <w:rFonts w:ascii="Franklin Gothic Book" w:hAnsi="Franklin Gothic Book" w:cstheme="majorHAnsi"/>
+        </w:rPr>
+        <w:t xml:space="preserve">Впоследствии уставный капитал эмитента увеличивался еще 2 раза: в 2017 и 2018 годах путем выпуска и размещения Российской Федерации дополнительных обыкновенных акций, оплаченных находившимся в федеральной собственности недвижимым имуществом согласно приложению к распоряжению Правительства РФ от 26.12.2015 №2723-р и 100% обыкновенных акций компаний «КТК Компани» и «КТК </w:t>
       </w:r>
       <w:proofErr w:type="spellStart"/>
       <w:r>
         <w:rPr>
           <w:rFonts w:ascii="Franklin Gothic Book" w:hAnsi="Franklin Gothic Book" w:cstheme="majorHAnsi"/>
         </w:rPr>
-        <w:t>Транснефтепродукт</w:t>
+        <w:t>Инвестментс</w:t>
       </w:r>
       <w:proofErr w:type="spellEnd"/>
       <w:r>
         <w:rPr>
           <w:rFonts w:ascii="Franklin Gothic Book" w:hAnsi="Franklin Gothic Book" w:cstheme="majorHAnsi"/>
         </w:rPr>
-        <w:t>».</w:t>
-      </w:r>
-    </w:p>
-    <w:p>
-      <w:pPr>
-        <w:rPr>
-          <w:rFonts w:ascii="Franklin Gothic Book" w:hAnsi="Franklin Gothic Book" w:cstheme="majorHAnsi"/>
-        </w:rPr>
-      </w:pPr>
-      <w:r>
-        <w:rPr>
-          <w:rFonts w:ascii="Franklin Gothic Book" w:hAnsi="Franklin Gothic Book" w:cstheme="majorHAnsi"/>
-        </w:rPr>
-        <w:t xml:space="preserve">Впоследствии уставный капитал эмитента увеличивался еще 2 раза: в 2017 и 2018 годах путем выпуска и размещения Российской Федерации дополнительных обыкновенных акций, оплаченных находившимся в федеральной собственности недвижимым имуществом согласно приложению к распоряжению Правительства РФ от 26.12.2015 №2723-р и 100% обыкновенных акций компаний «КТК Компани» и «КТК </w:t>
-      </w:r>
-      <w:proofErr w:type="spellStart"/>
-      <w:r>
-        <w:rPr>
-          <w:rFonts w:ascii="Franklin Gothic Book" w:hAnsi="Franklin Gothic Book" w:cstheme="majorHAnsi"/>
-        </w:rPr>
-        <w:t>Инвестментс</w:t>
-      </w:r>
-      <w:proofErr w:type="spellEnd"/>
-      <w:r>
-        <w:rPr>
-          <w:rFonts w:ascii="Franklin Gothic Book" w:hAnsi="Franklin Gothic Book" w:cstheme="majorHAnsi"/>
-        </w:rPr>
         <w:t xml:space="preserve"> Компани» (Острова Кайман).</w:t>
       </w:r>
     </w:p>
@@ -158,6 +108,7 @@
         <w:pStyle w:val="2"/>
         <w:rPr>
           <w:rFonts w:ascii="Franklin Gothic Book" w:hAnsi="Franklin Gothic Book"/>
+          <w:lang w:val="en-US"/>
         </w:rPr>
       </w:pPr>
       <w:r>
@@ -227,6 +178,7 @@
           <w:rStyle w:val="a6"/>
           <w:rFonts w:ascii="Franklin Gothic Book" w:hAnsi="Franklin Gothic Book" w:cstheme="majorHAnsi"/>
         </w:rPr>
+        <w:lastRenderedPageBreak/>
         <w:t xml:space="preserve"> Координация деятельности по комплексному развитию сети магистральных трубопроводов и других объектов трубопроводного транспорта;</w:t>
       </w:r>
     </w:p>
@@ -324,6 +276,7 @@
     <w:p>
       <w:pPr>
         <w:pStyle w:val="2"/>
+        <w:ind w:left="426" w:firstLine="0"/>
         <w:rPr>
           <w:rFonts w:ascii="Franklin Gothic Book" w:hAnsi="Franklin Gothic Book"/>
         </w:rPr>
@@ -517,6 +470,7 @@
         <w:rPr>
           <w:rFonts w:ascii="Franklin Gothic Book" w:hAnsi="Franklin Gothic Book" w:cstheme="majorHAnsi"/>
         </w:rPr>
+        <w:lastRenderedPageBreak/>
         <w:t xml:space="preserve"> </w:t>
       </w:r>
       <w:r>
@@ -801,6 +755,7 @@
         <w:rPr>
           <w:rFonts w:ascii="Franklin Gothic Book" w:hAnsi="Franklin Gothic Book" w:cstheme="majorHAnsi"/>
         </w:rPr>
+        <w:lastRenderedPageBreak/>
         <w:t>В Совет директоров Компании входят 3 независимых директора, при Совете директоров созданы специализированные комитеты.</w:t>
       </w:r>
     </w:p>
@@ -922,7 +877,14 @@
         <w:rPr>
           <w:rFonts w:ascii="Franklin Gothic Book" w:hAnsi="Franklin Gothic Book" w:cstheme="majorHAnsi"/>
         </w:rPr>
-        <w:t>Выбор аудитора проводился по итогам проведения открытого конкурса. Конкурс по отбору аудиторских организаций на 2022 год проводился в соответствии с Положением о проведении открытого конкурса по отбору аудиторской организации для осуществления обязательного ежегодного аудита ПАО «Транснефть» за 2022 год и обзора промежуточной консолидированной финансовой отчетности за 1 квартал 2023 г.</w:t>
+        <w:t xml:space="preserve">Выбор аудитора проводился по итогам проведения открытого конкурса. Конкурс по отбору аудиторских организаций на 2022 год проводился в соответствии с Положением о проведении открытого конкурса по отбору аудиторской организации для осуществления обязательного ежегодного аудита </w:t>
+      </w:r>
+      <w:r>
+        <w:rPr>
+          <w:rFonts w:ascii="Franklin Gothic Book" w:hAnsi="Franklin Gothic Book" w:cstheme="majorHAnsi"/>
+        </w:rPr>
+        <w:lastRenderedPageBreak/>
+        <w:t>ПАО «Транснефть» за 2022 год и обзора промежуточной консолидированной финансовой отчетности за 1 квартал 2023 г.</w:t>
       </w:r>
     </w:p>
     <w:p>
@@ -1109,6 +1071,8 @@
         </w:rPr>
         <w:t>Внесено в Единый государственный реестр юридических лиц Межрайонной инспекцией Министерства Российской Федерации по налогам и сборам № 39 по городу Москве за № 1027700125628 13.08.2002. Свидетельство серии 77 №005721432.</w:t>
       </w:r>
+      <w:bookmarkStart w:id="0" w:name="_GoBack"/>
+      <w:bookmarkEnd w:id="0"/>
     </w:p>
     <w:p>
       <w:pPr>
@@ -1228,6 +1192,7 @@
         <w:rPr>
           <w:rFonts w:ascii="Franklin Gothic Book" w:hAnsi="Franklin Gothic Book" w:cstheme="majorHAnsi"/>
         </w:rPr>
+        <w:lastRenderedPageBreak/>
         <w:t>Комитет по кадрам и вознаграждениям осуществляет подготовку предложений и рекомендаций Совету директоров, направленных на повышение эффективности деятельности ПАО «Транснефть» в области кадровой политики, системы оплаты труда и вознаграждений.</w:t>
       </w:r>
     </w:p>
@@ -1415,6 +1380,7 @@
         <w:rPr>
           <w:rFonts w:ascii="Franklin Gothic Book" w:hAnsi="Franklin Gothic Book"/>
         </w:rPr>
+        <w:lastRenderedPageBreak/>
         <w:t xml:space="preserve">Трубопроводная система «Заполярье — Пурпе — </w:t>
       </w:r>
       <w:proofErr w:type="spellStart"/>
@@ -1690,6 +1656,7 @@
         <w:rPr>
           <w:rFonts w:ascii="Franklin Gothic Book" w:hAnsi="Franklin Gothic Book" w:cstheme="majorHAnsi"/>
         </w:rPr>
+        <w:lastRenderedPageBreak/>
         <w:t>В ходе работы над проектом ПАО «Транснефть» получено 25 патентов на изобретения и 17 патентов на полезные модели.</w:t>
       </w:r>
     </w:p>
@@ -2027,6 +1994,7 @@
         <w:rPr>
           <w:rFonts w:ascii="Franklin Gothic Book" w:hAnsi="Franklin Gothic Book"/>
         </w:rPr>
+        <w:lastRenderedPageBreak/>
         <w:t>Балтийская трубопроводная система «БТС-2»</w:t>
       </w:r>
     </w:p>
@@ -2278,6 +2246,7 @@
           <w:rFonts w:ascii="Franklin Gothic Book" w:hAnsi="Franklin Gothic Book" w:cstheme="majorHAnsi"/>
           <w:b/>
         </w:rPr>
+        <w:lastRenderedPageBreak/>
         <w:t>О проекте</w:t>
       </w:r>
     </w:p>
@@ -2469,6 +2438,7 @@
           <w:rFonts w:ascii="Franklin Gothic Book" w:hAnsi="Franklin Gothic Book" w:cstheme="majorHAnsi"/>
           <w:b/>
         </w:rPr>
+        <w:lastRenderedPageBreak/>
         <w:t>Поэтапное увеличение пропускной способности нефтепровода</w:t>
       </w:r>
     </w:p>
@@ -2752,7 +2722,14 @@
         <w:rPr>
           <w:rFonts w:ascii="Franklin Gothic Book" w:hAnsi="Franklin Gothic Book" w:cstheme="majorHAnsi"/>
         </w:rPr>
-        <w:t>Российский участок нефтепровода начинался с НПС «Сковородино» и заканчивался в русловой части подводного перехода магистрального нефтепровода через Амур на границе двух государств. На российском участке нефтепровода первый стык был сварен в апреле 2009 года — в день завершения строительства линейной части ТС ВСТО-I.</w:t>
+        <w:t xml:space="preserve">Российский участок нефтепровода начинался с НПС «Сковородино» и заканчивался в русловой части подводного перехода магистрального нефтепровода через Амур на границе двух государств. На российском участке </w:t>
+      </w:r>
+      <w:r>
+        <w:rPr>
+          <w:rFonts w:ascii="Franklin Gothic Book" w:hAnsi="Franklin Gothic Book" w:cstheme="majorHAnsi"/>
+        </w:rPr>
+        <w:lastRenderedPageBreak/>
+        <w:t>нефтепровода первый стык был сварен в апреле 2009 года — в день завершения строительства линейной части ТС ВСТО-I.</w:t>
       </w:r>
     </w:p>
     <w:p>
@@ -2962,7 +2939,14 @@
         <w:rPr>
           <w:rFonts w:ascii="Franklin Gothic Book" w:hAnsi="Franklin Gothic Book" w:cstheme="majorHAnsi"/>
         </w:rPr>
-        <w:t xml:space="preserve"> района Ставропольского края была введена в эксплуатацию НПС-4. В сентябре 2015 года были запущены модернизированные станции в Республике Казахстан — «Тенгиз» и «Атырау», а также расширен Резервуарный парк консорциума вблизи Новороссийска до 700 тыс. тонн. Общая пропускная способность нефтепроводной системы консорциума увеличилась до 52 млн тонн нефти в год.</w:t>
+        <w:t xml:space="preserve"> района Ставропольского края была </w:t>
+      </w:r>
+      <w:r>
+        <w:rPr>
+          <w:rFonts w:ascii="Franklin Gothic Book" w:hAnsi="Franklin Gothic Book" w:cstheme="majorHAnsi"/>
+        </w:rPr>
+        <w:lastRenderedPageBreak/>
+        <w:t>введена в эксплуатацию НПС-4. В сентябре 2015 года были запущены модернизированные станции в Республике Казахстан — «Тенгиз» и «Атырау», а также расширен Резервуарный парк консорциума вблизи Новороссийска до 700 тыс. тонн. Общая пропускная способность нефтепроводной системы консорциума увеличилась до 52 млн тонн нефти в год.</w:t>
       </w:r>
     </w:p>
     <w:p>
@@ -3131,6 +3115,7 @@
           <w:rFonts w:ascii="Franklin Gothic Book" w:hAnsi="Franklin Gothic Book" w:cstheme="majorHAnsi"/>
           <w:b/>
         </w:rPr>
+        <w:lastRenderedPageBreak/>
         <w:t>Цель реализации проекта</w:t>
       </w:r>
     </w:p>
@@ -3347,6 +3332,7 @@
         <w:rPr>
           <w:rFonts w:ascii="Franklin Gothic Book" w:hAnsi="Franklin Gothic Book" w:cstheme="majorHAnsi"/>
         </w:rPr>
+        <w:lastRenderedPageBreak/>
         <w:t>Обеспечение поставок дизельного топлива на внутренний рынок Краснодарского края и на экспорт в страны Европы через порт Новороссийск.</w:t>
       </w:r>
     </w:p>
@@ -3548,6 +3534,7 @@
         <w:rPr>
           <w:rFonts w:ascii="Franklin Gothic Book" w:hAnsi="Franklin Gothic Book" w:cstheme="majorHAnsi"/>
         </w:rPr>
+        <w:lastRenderedPageBreak/>
         <w:t>Генеральная схема развития нефтяной отрасли Российской Федерации до 2020 года, утвержденная приказом Министерства Энергетики Российской Федерации от 06.06.2011 № 212.</w:t>
       </w:r>
     </w:p>
@@ -3777,6 +3764,7 @@
           <w:rFonts w:ascii="Franklin Gothic Book" w:hAnsi="Franklin Gothic Book" w:cstheme="majorHAnsi"/>
           <w:b/>
         </w:rPr>
+        <w:lastRenderedPageBreak/>
         <w:t>О проекте</w:t>
       </w:r>
     </w:p>
@@ -4113,6 +4101,7 @@
         <w:pStyle w:val="1"/>
       </w:pPr>
       <w:r>
+        <w:lastRenderedPageBreak/>
         <w:t>История</w:t>
       </w:r>
     </w:p>
@@ -4281,7 +4270,14 @@
         <w:rPr>
           <w:rFonts w:ascii="Franklin Gothic Book" w:hAnsi="Franklin Gothic Book"/>
         </w:rPr>
-        <w:t>И хотя пропускная способность нефтепровода Шухова оказалась по нынешним меркам совсем не велика (около 1,3 тыс. тонн в сутки), нефтепромышленники быстро оценили экономичность нового способа транспортировки сырья: перекачка нефти по трубе позволяла снизить расходы до пяти раз. Вложив в это дело 10 тыс. фунтов стерлингов, братья Нобель окупили инвестиции всего за год. Во многом благодаря тому, что охотно принимали нефть для транспортировки и у других промышленников. Не бесплатно, разумеется, а по установленному ими тарифу: пятак за пуд.</w:t>
+        <w:t xml:space="preserve">И хотя пропускная способность нефтепровода Шухова оказалась по нынешним меркам совсем не велика (около 1,3 тыс. тонн в сутки), </w:t>
+      </w:r>
+      <w:r>
+        <w:rPr>
+          <w:rFonts w:ascii="Franklin Gothic Book" w:hAnsi="Franklin Gothic Book"/>
+        </w:rPr>
+        <w:lastRenderedPageBreak/>
+        <w:t>нефтепромышленники быстро оценили экономичность нового способа транспортировки сырья: перекачка нефти по трубе позволяла снизить расходы до пяти раз. Вложив в это дело 10 тыс. фунтов стерлингов, братья Нобель окупили инвестиции всего за год. Во многом благодаря тому, что охотно принимали нефть для транспортировки и у других промышленников. Не бесплатно, разумеется, а по установленному ими тарифу: пятак за пуд.</w:t>
       </w:r>
     </w:p>
     <w:p>
@@ -4415,7 +4411,14 @@
         <w:rPr>
           <w:rFonts w:ascii="Franklin Gothic Book" w:hAnsi="Franklin Gothic Book"/>
         </w:rPr>
-        <w:t xml:space="preserve"> месторождении в Башкирии. Магистраль Ишимбай — Уфа (протяженностью 166 км и диаметром 300 мм), введенная в строй в 1936 году, обеспечила бесперебойные поставки сырья на Уфимский НПЗ. В предвоенные годы на карте нефтепроводной системы страны появились еще две магистрали: Малгобек — Грозный и Гора — Горская. К 1941 году в СССР эксплуатировалось 4,1 тыс. км магистральных трубопроводов, 70% которых применялись для перекачки сырой нефти.</w:t>
+        <w:t xml:space="preserve"> месторождении в Башкирии. Магистраль Ишимбай — Уфа (протяженностью 166 км и диаметром 300 мм), введенная в строй в 1936 году, обеспечила бесперебойные поставки сырья на Уфимский НПЗ. В предвоенные годы на карте нефтепроводной системы страны появились еще две магистрали: Малгобек — Грозный и Гора — Горская. К 1941 году в СССР эксплуатировалось </w:t>
+      </w:r>
+      <w:r>
+        <w:rPr>
+          <w:rFonts w:ascii="Franklin Gothic Book" w:hAnsi="Franklin Gothic Book"/>
+        </w:rPr>
+        <w:lastRenderedPageBreak/>
+        <w:t>4,1 тыс. км магистральных трубопроводов, 70% которых применялись для перекачки сырой нефти.</w:t>
       </w:r>
     </w:p>
     <w:p>
@@ -4604,7 +4607,14 @@
         <w:rPr>
           <w:rFonts w:ascii="Franklin Gothic Book" w:hAnsi="Franklin Gothic Book"/>
         </w:rPr>
-        <w:t xml:space="preserve"> — Бавлы, </w:t>
+        <w:t xml:space="preserve"> — </w:t>
+      </w:r>
+      <w:r>
+        <w:rPr>
+          <w:rFonts w:ascii="Franklin Gothic Book" w:hAnsi="Franklin Gothic Book"/>
+        </w:rPr>
+        <w:lastRenderedPageBreak/>
+        <w:t xml:space="preserve">Бавлы, </w:t>
       </w:r>
       <w:proofErr w:type="spellStart"/>
       <w:r>
@@ -4749,7 +4759,11 @@
     </w:p>
     <w:p>
       <w:r>
-        <w:t>К середине 1964 года основные объекты системы были сданы в эксплуатацию, а 15 октября состоялась официальная церемония ввода магистрали в строй. Нефтепровод диаметром до 1020 мм шел по территории России от Самары до Брянской области. Там от него отходило ответвление в Вентспилс (Унеча — Полоцк — Мажейкяй — Вентспилс) диметром до 800 мм, а основная труба из Брянска шла на запад в Белоруссию, где магистраль разделялась на две ветки. Северная шла через Польшу в Германию, южная — через Украину в Чехословакию и Венгрию.</w:t>
+        <w:t xml:space="preserve">К середине 1964 года основные объекты системы были сданы в эксплуатацию, а 15 октября состоялась официальная церемония ввода магистрали в строй. Нефтепровод диаметром до 1020 мм шел по территории России от Самары до Брянской области. Там от него отходило ответвление в </w:t>
+      </w:r>
+      <w:r>
+        <w:lastRenderedPageBreak/>
+        <w:t>Вентспилс (Унеча — Полоцк — Мажейкяй — Вентспилс) диметром до 800 мм, а основная труба из Брянска шла на запад в Белоруссию, где магистраль разделялась на две ветки. Северная шла через Польшу в Германию, южная — через Украину в Чехословакию и Венгрию.</w:t>
       </w:r>
     </w:p>
     <w:p>
@@ -4929,7 +4943,14 @@
         <w:rPr>
           <w:rFonts w:ascii="Franklin Gothic Book" w:hAnsi="Franklin Gothic Book"/>
         </w:rPr>
-        <w:t>), которому было поручено обеспечить прием сырья от нефтепромыслов и доставку его отечественным и зарубежным потребителям.</w:t>
+        <w:t xml:space="preserve">), которому было </w:t>
+      </w:r>
+      <w:r>
+        <w:rPr>
+          <w:rFonts w:ascii="Franklin Gothic Book" w:hAnsi="Franklin Gothic Book"/>
+        </w:rPr>
+        <w:lastRenderedPageBreak/>
+        <w:t>поручено обеспечить прием сырья от нефтепромыслов и доставку его отечественным и зарубежным потребителям.</w:t>
       </w:r>
     </w:p>
     <w:p>
@@ -5133,7 +5154,14 @@
         <w:rPr>
           <w:rFonts w:ascii="Franklin Gothic Book" w:hAnsi="Franklin Gothic Book"/>
         </w:rPr>
-        <w:t xml:space="preserve"> включала в себя 17 управлений магистральными нефтепроводами, 572 нефтеперекачивающие станции, 265 аварийно-восстановительных пунктов, три специализированных управления по предупреждению и ликвидации аварий, два аварийных поезда. В состав главка входили специализированный трест по диагностике и восстановлению подводных переходов («</w:t>
+        <w:t xml:space="preserve"> включала в себя 17 управлений магистральными нефтепроводами, 572 нефтеперекачивающие станции, 265 </w:t>
+      </w:r>
+      <w:r>
+        <w:rPr>
+          <w:rFonts w:ascii="Franklin Gothic Book" w:hAnsi="Franklin Gothic Book"/>
+        </w:rPr>
+        <w:lastRenderedPageBreak/>
+        <w:t>аварийно-восстановительных пунктов, три специализированных управления по предупреждению и ликвидации аварий, два аварийных поезда. В состав главка входили специализированный трест по диагностике и восстановлению подводных переходов («</w:t>
       </w:r>
       <w:proofErr w:type="spellStart"/>
       <w:r>
@@ -5330,7 +5358,14 @@
         <w:rPr>
           <w:rFonts w:ascii="Franklin Gothic Book" w:hAnsi="Franklin Gothic Book"/>
         </w:rPr>
-        <w:t>В 1990-е годы уровень добычи нефти в России упал, поэтому речи о строительстве новых магистральных нефтепроводов не велось. Главной задачей отрасли было сохранить и поддерживать в рабочем состоянии уже построенное, обеспечивая готовность к новому этапу роста и развития. Объемы добываемого в стране углеводородного сырья вновь начали увеличиваться с 1999 года, тогда же мощный импульс к развитию получило и ОАО «АК «Транснефть».</w:t>
+        <w:t xml:space="preserve">В 1990-е годы уровень добычи нефти в России упал, поэтому речи о строительстве новых магистральных нефтепроводов не велось. Главной задачей отрасли было сохранить и поддерживать в рабочем состоянии уже построенное, обеспечивая готовность к новому этапу роста и развития. Объемы добываемого </w:t>
+      </w:r>
+      <w:r>
+        <w:rPr>
+          <w:rFonts w:ascii="Franklin Gothic Book" w:hAnsi="Franklin Gothic Book"/>
+        </w:rPr>
+        <w:lastRenderedPageBreak/>
+        <w:t>в стране углеводородного сырья вновь начали увеличиваться с 1999 года, тогда же мощный импульс к развитию получило и ОАО «АК «Транснефть».</w:t>
       </w:r>
     </w:p>
     <w:p>
@@ -5494,6 +5529,7 @@
         <w:rPr>
           <w:rFonts w:ascii="Franklin Gothic Book" w:hAnsi="Franklin Gothic Book"/>
         </w:rPr>
+        <w:lastRenderedPageBreak/>
         <w:t>2006</w:t>
       </w:r>
     </w:p>
@@ -5649,6 +5685,7 @@
         <w:rPr>
           <w:rFonts w:ascii="Franklin Gothic Book" w:hAnsi="Franklin Gothic Book"/>
         </w:rPr>
+        <w:lastRenderedPageBreak/>
         <w:t xml:space="preserve">В 2012 году начались работы в рамках строительства магистрального нефтепровода </w:t>
       </w:r>
       <w:proofErr w:type="spellStart"/>
@@ -5810,7 +5847,14 @@
         <w:rPr>
           <w:rFonts w:ascii="Franklin Gothic Book" w:hAnsi="Franklin Gothic Book"/>
         </w:rPr>
-        <w:t>В рамках второго этапа осуществлялось строительство магистрального нефтепродуктопровода на участке Волгоград — Тихорецк пропускной способностью до 6 млн тонн в год. В рамках реализации второго этапа выполнено строительство трубопровода протяженностью 495 км, строительство новых перекачивающих станций с объемом резервуарного парка общей емкостью 80 тыс. м3 и сливной железнодорожной эстакады.</w:t>
+        <w:t xml:space="preserve">В рамках второго этапа осуществлялось строительство магистрального нефтепродуктопровода на участке Волгоград — Тихорецк пропускной способностью до 6 млн тонн в год. В рамках реализации второго этапа выполнено строительство трубопровода протяженностью 495 км, строительство </w:t>
+      </w:r>
+      <w:r>
+        <w:rPr>
+          <w:rFonts w:ascii="Franklin Gothic Book" w:hAnsi="Franklin Gothic Book"/>
+        </w:rPr>
+        <w:lastRenderedPageBreak/>
+        <w:t>новых перекачивающих станций с объемом резервуарного парка общей емкостью 80 тыс. м3 и сливной железнодорожной эстакады.</w:t>
       </w:r>
     </w:p>
     <w:p>
@@ -5994,6 +6038,7 @@
         <w:pStyle w:val="1"/>
       </w:pPr>
       <w:r>
+        <w:lastRenderedPageBreak/>
         <w:t>Факты</w:t>
       </w:r>
     </w:p>
@@ -6182,6 +6227,7 @@
         <w:rPr>
           <w:rFonts w:ascii="Franklin Gothic Book" w:hAnsi="Franklin Gothic Book"/>
         </w:rPr>
+        <w:lastRenderedPageBreak/>
         <w:t xml:space="preserve">ВСТО опережает занесенный в Книгу рекордов Гиннесса нефтепровод </w:t>
       </w:r>
       <w:proofErr w:type="spellStart"/>
@@ -6345,6 +6391,7 @@
         <w:rPr>
           <w:rFonts w:ascii="Franklin Gothic Book" w:hAnsi="Franklin Gothic Book"/>
         </w:rPr>
+        <w:lastRenderedPageBreak/>
         <w:t>Численность сотрудников</w:t>
       </w:r>
     </w:p>
@@ -6605,7 +6652,7 @@
       <w:lvlText w:val=""/>
       <w:lvlJc w:val="left"/>
       <w:pPr>
-        <w:ind w:left="1146" w:hanging="360"/>
+        <w:ind w:left="1068" w:hanging="360"/>
       </w:pPr>
       <w:rPr>
         <w:rFonts w:ascii="Symbol" w:hAnsi="Symbol" w:hint="default"/>
@@ -7161,6 +7208,92 @@
     </w:lvl>
   </w:abstractNum>
   <w:abstractNum w:abstractNumId="6" w15:restartNumberingAfterBreak="0">
+    <w:nsid w:val="517F2C2D"/>
+    <w:multiLevelType w:val="hybridMultilevel"/>
+    <w:tmpl w:val="FDA8B508"/>
+    <w:lvl w:ilvl="0" w:tplc="0419000F">
+      <w:start w:val="1"/>
+      <w:numFmt w:val="decimal"/>
+      <w:lvlText w:val="%1."/>
+      <w:lvlJc w:val="left"/>
+      <w:pPr>
+        <w:ind w:left="1146" w:hanging="360"/>
+      </w:pPr>
+    </w:lvl>
+    <w:lvl w:ilvl="1" w:tplc="04190019" w:tentative="1">
+      <w:start w:val="1"/>
+      <w:numFmt w:val="lowerLetter"/>
+      <w:lvlText w:val="%2."/>
+      <w:lvlJc w:val="left"/>
+      <w:pPr>
+        <w:ind w:left="1866" w:hanging="360"/>
+      </w:pPr>
+    </w:lvl>
+    <w:lvl w:ilvl="2" w:tplc="0419001B" w:tentative="1">
+      <w:start w:val="1"/>
+      <w:numFmt w:val="lowerRoman"/>
+      <w:lvlText w:val="%3."/>
+      <w:lvlJc w:val="right"/>
+      <w:pPr>
+        <w:ind w:left="2586" w:hanging="180"/>
+      </w:pPr>
+    </w:lvl>
+    <w:lvl w:ilvl="3" w:tplc="0419000F" w:tentative="1">
+      <w:start w:val="1"/>
+      <w:numFmt w:val="decimal"/>
+      <w:lvlText w:val="%4."/>
+      <w:lvlJc w:val="left"/>
+      <w:pPr>
+        <w:ind w:left="3306" w:hanging="360"/>
+      </w:pPr>
+    </w:lvl>
+    <w:lvl w:ilvl="4" w:tplc="04190019" w:tentative="1">
+      <w:start w:val="1"/>
+      <w:numFmt w:val="lowerLetter"/>
+      <w:lvlText w:val="%5."/>
+      <w:lvlJc w:val="left"/>
+      <w:pPr>
+        <w:ind w:left="4026" w:hanging="360"/>
+      </w:pPr>
+    </w:lvl>
+    <w:lvl w:ilvl="5" w:tplc="0419001B" w:tentative="1">
+      <w:start w:val="1"/>
+      <w:numFmt w:val="lowerRoman"/>
+      <w:lvlText w:val="%6."/>
+      <w:lvlJc w:val="right"/>
+      <w:pPr>
+        <w:ind w:left="4746" w:hanging="180"/>
+      </w:pPr>
+    </w:lvl>
+    <w:lvl w:ilvl="6" w:tplc="0419000F" w:tentative="1">
+      <w:start w:val="1"/>
+      <w:numFmt w:val="decimal"/>
+      <w:lvlText w:val="%7."/>
+      <w:lvlJc w:val="left"/>
+      <w:pPr>
+        <w:ind w:left="5466" w:hanging="360"/>
+      </w:pPr>
+    </w:lvl>
+    <w:lvl w:ilvl="7" w:tplc="04190019" w:tentative="1">
+      <w:start w:val="1"/>
+      <w:numFmt w:val="lowerLetter"/>
+      <w:lvlText w:val="%8."/>
+      <w:lvlJc w:val="left"/>
+      <w:pPr>
+        <w:ind w:left="6186" w:hanging="360"/>
+      </w:pPr>
+    </w:lvl>
+    <w:lvl w:ilvl="8" w:tplc="0419001B" w:tentative="1">
+      <w:start w:val="1"/>
+      <w:numFmt w:val="lowerRoman"/>
+      <w:lvlText w:val="%9."/>
+      <w:lvlJc w:val="right"/>
+      <w:pPr>
+        <w:ind w:left="6906" w:hanging="180"/>
+      </w:pPr>
+    </w:lvl>
+  </w:abstractNum>
+  <w:abstractNum w:abstractNumId="7" w15:restartNumberingAfterBreak="0">
     <w:nsid w:val="593F0989"/>
     <w:multiLevelType w:val="hybridMultilevel"/>
     <w:tmpl w:val="E9309DD0"/>
@@ -7170,7 +7303,7 @@
       <w:lvlText w:val=""/>
       <w:lvlJc w:val="left"/>
       <w:pPr>
-        <w:ind w:left="1146" w:hanging="360"/>
+        <w:ind w:left="785" w:hanging="360"/>
       </w:pPr>
       <w:rPr>
         <w:rFonts w:ascii="Symbol" w:hAnsi="Symbol" w:hint="default"/>
@@ -7182,7 +7315,7 @@
       <w:lvlText w:val="o"/>
       <w:lvlJc w:val="left"/>
       <w:pPr>
-        <w:ind w:left="1866" w:hanging="360"/>
+        <w:ind w:left="1505" w:hanging="360"/>
       </w:pPr>
       <w:rPr>
         <w:rFonts w:ascii="Courier New" w:hAnsi="Courier New" w:cs="Courier New" w:hint="default"/>
@@ -7194,7 +7327,7 @@
       <w:lvlText w:val=""/>
       <w:lvlJc w:val="left"/>
       <w:pPr>
-        <w:ind w:left="2586" w:hanging="360"/>
+        <w:ind w:left="2225" w:hanging="360"/>
       </w:pPr>
       <w:rPr>
         <w:rFonts w:ascii="Wingdings" w:hAnsi="Wingdings" w:hint="default"/>
@@ -7206,7 +7339,7 @@
       <w:lvlText w:val=""/>
       <w:lvlJc w:val="left"/>
       <w:pPr>
-        <w:ind w:left="3306" w:hanging="360"/>
+        <w:ind w:left="2945" w:hanging="360"/>
       </w:pPr>
       <w:rPr>
         <w:rFonts w:ascii="Symbol" w:hAnsi="Symbol" w:hint="default"/>
@@ -7218,7 +7351,7 @@
       <w:lvlText w:val="o"/>
       <w:lvlJc w:val="left"/>
       <w:pPr>
-        <w:ind w:left="4026" w:hanging="360"/>
+        <w:ind w:left="3665" w:hanging="360"/>
       </w:pPr>
       <w:rPr>
         <w:rFonts w:ascii="Courier New" w:hAnsi="Courier New" w:cs="Courier New" w:hint="default"/>
@@ -7230,7 +7363,7 @@
       <w:lvlText w:val=""/>
       <w:lvlJc w:val="left"/>
       <w:pPr>
-        <w:ind w:left="4746" w:hanging="360"/>
+        <w:ind w:left="4385" w:hanging="360"/>
       </w:pPr>
       <w:rPr>
         <w:rFonts w:ascii="Wingdings" w:hAnsi="Wingdings" w:hint="default"/>
@@ -7242,7 +7375,7 @@
       <w:lvlText w:val=""/>
       <w:lvlJc w:val="left"/>
       <w:pPr>
-        <w:ind w:left="5466" w:hanging="360"/>
+        <w:ind w:left="5105" w:hanging="360"/>
       </w:pPr>
       <w:rPr>
         <w:rFonts w:ascii="Symbol" w:hAnsi="Symbol" w:hint="default"/>
@@ -7254,7 +7387,7 @@
       <w:lvlText w:val="o"/>
       <w:lvlJc w:val="left"/>
       <w:pPr>
-        <w:ind w:left="6186" w:hanging="360"/>
+        <w:ind w:left="5825" w:hanging="360"/>
       </w:pPr>
       <w:rPr>
         <w:rFonts w:ascii="Courier New" w:hAnsi="Courier New" w:cs="Courier New" w:hint="default"/>
@@ -7266,14 +7399,14 @@
       <w:lvlText w:val=""/>
       <w:lvlJc w:val="left"/>
       <w:pPr>
-        <w:ind w:left="6906" w:hanging="360"/>
+        <w:ind w:left="6545" w:hanging="360"/>
       </w:pPr>
       <w:rPr>
         <w:rFonts w:ascii="Wingdings" w:hAnsi="Wingdings" w:hint="default"/>
       </w:rPr>
     </w:lvl>
   </w:abstractNum>
-  <w:abstractNum w:abstractNumId="7" w15:restartNumberingAfterBreak="0">
+  <w:abstractNum w:abstractNumId="8" w15:restartNumberingAfterBreak="0">
     <w:nsid w:val="5A081FD7"/>
     <w:multiLevelType w:val="hybridMultilevel"/>
     <w:tmpl w:val="4722613C"/>
@@ -7386,7 +7519,7 @@
       </w:rPr>
     </w:lvl>
   </w:abstractNum>
-  <w:abstractNum w:abstractNumId="8" w15:restartNumberingAfterBreak="0">
+  <w:abstractNum w:abstractNumId="9" w15:restartNumberingAfterBreak="0">
     <w:nsid w:val="64654054"/>
     <w:multiLevelType w:val="hybridMultilevel"/>
     <w:tmpl w:val="56266D46"/>
@@ -7499,7 +7632,7 @@
       </w:rPr>
     </w:lvl>
   </w:abstractNum>
-  <w:abstractNum w:abstractNumId="9" w15:restartNumberingAfterBreak="0">
+  <w:abstractNum w:abstractNumId="10" w15:restartNumberingAfterBreak="0">
     <w:nsid w:val="65D44351"/>
     <w:multiLevelType w:val="hybridMultilevel"/>
     <w:tmpl w:val="92600934"/>
@@ -7612,7 +7745,7 @@
       </w:rPr>
     </w:lvl>
   </w:abstractNum>
-  <w:abstractNum w:abstractNumId="10" w15:restartNumberingAfterBreak="0">
+  <w:abstractNum w:abstractNumId="11" w15:restartNumberingAfterBreak="0">
     <w:nsid w:val="696E65EE"/>
     <w:multiLevelType w:val="hybridMultilevel"/>
     <w:tmpl w:val="53068948"/>
@@ -7729,25 +7862,25 @@
     <w:abstractNumId w:val="1"/>
   </w:num>
   <w:num w:numId="2">
-    <w:abstractNumId w:val="10"/>
+    <w:abstractNumId w:val="11"/>
   </w:num>
   <w:num w:numId="3">
-    <w:abstractNumId w:val="7"/>
+    <w:abstractNumId w:val="8"/>
   </w:num>
   <w:num w:numId="4">
     <w:abstractNumId w:val="3"/>
   </w:num>
   <w:num w:numId="5">
-    <w:abstractNumId w:val="8"/>
+    <w:abstractNumId w:val="9"/>
   </w:num>
   <w:num w:numId="6">
-    <w:abstractNumId w:val="9"/>
+    <w:abstractNumId w:val="10"/>
   </w:num>
   <w:num w:numId="7">
     <w:abstractNumId w:val="5"/>
   </w:num>
   <w:num w:numId="8">
-    <w:abstractNumId w:val="6"/>
+    <w:abstractNumId w:val="7"/>
   </w:num>
   <w:num w:numId="9">
     <w:abstractNumId w:val="2"/>
@@ -7757,6 +7890,9 @@
   </w:num>
   <w:num w:numId="11">
     <w:abstractNumId w:val="0"/>
+  </w:num>
+  <w:num w:numId="12">
+    <w:abstractNumId w:val="6"/>
   </w:num>
 </w:numbering>
 </file>

</xml_diff>